<commit_message>
Back de generacion de documentos terminado a espera de instrucciones de trata
</commit_message>
<xml_diff>
--- a/src/documents/APP.docx
+++ b/src/documents/APP.docx
@@ -15,6 +15,20 @@
           <w:szCs w:val="20"/>
         </w:rPr>
       </w:pPr>
+    </w:p>
+    <w:p>
+      <w:pPr>
+        <w:shd w:val="clear" w:color="auto" w:fill="FFFFFF"/>
+        <w:spacing w:after="0" w:line="240" w:lineRule="auto"/>
+        <w:jc w:val="center"/>
+        <w:rPr>
+          <w:rFonts w:ascii="Century Gothic" w:hAnsi="Century Gothic" w:cstheme="majorHAnsi"/>
+          <w:b/>
+          <w:bCs/>
+          <w:sz w:val="20"/>
+          <w:szCs w:val="20"/>
+        </w:rPr>
+      </w:pPr>
       <w:r>
         <w:rPr>
           <w:rFonts w:ascii="Century Gothic" w:hAnsi="Century Gothic" w:cstheme="majorHAnsi"/>
@@ -277,117 +291,129 @@
         <w:ind w:left="708"/>
         <w:jc w:val="both"/>
         <w:rPr>
+          <w:rFonts w:ascii="Century Gothic" w:hAnsi="Century Gothic" w:cstheme="majorHAnsi"/>
+          <w:sz w:val="20"/>
+          <w:szCs w:val="20"/>
+        </w:rPr>
+      </w:pPr>
+      <w:r>
+        <w:rPr>
           <w:rStyle w:val="normaltextrun"/>
           <w:rFonts w:ascii="Century Gothic" w:hAnsi="Century Gothic" w:cstheme="majorHAnsi"/>
           <w:sz w:val="20"/>
           <w:szCs w:val="20"/>
         </w:rPr>
-      </w:pPr>
-      <w:r>
+        <w:t>{index}. - {nombre},</w:t>
+      </w:r>
+      <w:r>
+        <w:rPr>
+          <w:rFonts w:ascii="Century Gothic" w:hAnsi="Century Gothic" w:cstheme="majorHAnsi"/>
+          <w:sz w:val="20"/>
+          <w:szCs w:val="20"/>
+        </w:rPr>
+        <w:t xml:space="preserve"> </w:t>
+      </w:r>
+      <w:r>
+        <w:rPr>
+          <w:rFonts w:ascii="Century Gothic" w:hAnsi="Century Gothic" w:cstheme="majorHAnsi"/>
+          <w:sz w:val="20"/>
+          <w:szCs w:val="20"/>
+        </w:rPr>
+        <w:t xml:space="preserve">con cédula de ciudadanía No. – </w:t>
+      </w:r>
+      <w:r>
+        <w:rPr>
+          <w:rFonts w:ascii="Century Gothic" w:hAnsi="Century Gothic" w:cstheme="majorHAnsi"/>
+          <w:sz w:val="20"/>
+          <w:szCs w:val="20"/>
+        </w:rPr>
+        <w:t>{cedula}</w:t>
+      </w:r>
+      <w:r>
+        <w:rPr>
+          <w:rFonts w:ascii="Century Gothic" w:hAnsi="Century Gothic" w:cstheme="majorHAnsi"/>
+          <w:sz w:val="20"/>
+          <w:szCs w:val="20"/>
+        </w:rPr>
+        <w:t>, domiciliad</w:t>
+      </w:r>
+      <w:r>
+        <w:rPr>
+          <w:rFonts w:ascii="Century Gothic" w:hAnsi="Century Gothic" w:cstheme="majorHAnsi"/>
+          <w:sz w:val="20"/>
+          <w:szCs w:val="20"/>
+        </w:rPr>
+        <w:t>o</w:t>
+      </w:r>
+      <w:r>
+        <w:rPr>
+          <w:rFonts w:ascii="Century Gothic" w:hAnsi="Century Gothic" w:cstheme="majorHAnsi"/>
+          <w:sz w:val="20"/>
+          <w:szCs w:val="20"/>
+        </w:rPr>
+        <w:t xml:space="preserve"> en la </w:t>
+      </w:r>
+      <w:r>
+        <w:rPr>
+          <w:rFonts w:ascii="Century Gothic" w:hAnsi="Century Gothic" w:cstheme="majorHAnsi"/>
+          <w:sz w:val="20"/>
+          <w:szCs w:val="20"/>
+        </w:rPr>
+        <w:t xml:space="preserve">  </w:t>
+      </w:r>
+      <w:r>
+        <w:rPr>
+          <w:rFonts w:ascii="Century Gothic" w:hAnsi="Century Gothic" w:cstheme="majorHAnsi"/>
+          <w:sz w:val="20"/>
+          <w:szCs w:val="20"/>
+        </w:rPr>
+        <w:t xml:space="preserve">Ciudad de </w:t>
+      </w:r>
+      <w:r>
+        <w:rPr>
+          <w:rFonts w:ascii="Century Gothic" w:hAnsi="Century Gothic" w:cstheme="majorHAnsi"/>
+          <w:sz w:val="20"/>
+          <w:szCs w:val="20"/>
+        </w:rPr>
+        <w:t>{ciudad}</w:t>
+      </w:r>
+      <w:r>
+        <w:rPr>
+          <w:rFonts w:ascii="Century Gothic" w:hAnsi="Century Gothic" w:cstheme="majorHAnsi"/>
+          <w:sz w:val="20"/>
+          <w:szCs w:val="20"/>
+        </w:rPr>
+        <w:t xml:space="preserve"> </w:t>
+      </w:r>
+      <w:r>
+        <w:rPr>
+          <w:rFonts w:ascii="Century Gothic" w:hAnsi="Century Gothic" w:cstheme="majorHAnsi"/>
+          <w:sz w:val="20"/>
+          <w:szCs w:val="20"/>
+        </w:rPr>
+        <w:t>en la</w:t>
+      </w:r>
+      <w:r>
+        <w:rPr>
+          <w:rFonts w:ascii="Century Gothic" w:hAnsi="Century Gothic" w:cstheme="majorHAnsi"/>
+          <w:sz w:val="20"/>
+          <w:szCs w:val="20"/>
+        </w:rPr>
+        <w:t xml:space="preserve"> {direccion}</w:t>
+      </w:r>
+    </w:p>
+    <w:p>
+      <w:pPr>
+        <w:pStyle w:val="Default"/>
+        <w:ind w:left="708"/>
+        <w:jc w:val="both"/>
         <w:rPr>
           <w:rStyle w:val="normaltextrun"/>
           <w:rFonts w:ascii="Century Gothic" w:hAnsi="Century Gothic" w:cstheme="majorHAnsi"/>
           <w:sz w:val="20"/>
           <w:szCs w:val="20"/>
         </w:rPr>
-        <w:t>{index}. - {nombre},</w:t>
-      </w:r>
-      <w:r>
-        <w:rPr>
-          <w:rFonts w:ascii="Century Gothic" w:hAnsi="Century Gothic" w:cstheme="majorHAnsi"/>
-          <w:sz w:val="20"/>
-          <w:szCs w:val="20"/>
-        </w:rPr>
-        <w:t xml:space="preserve"> </w:t>
-      </w:r>
-      <w:r>
-        <w:rPr>
-          <w:rFonts w:ascii="Century Gothic" w:hAnsi="Century Gothic" w:cstheme="majorHAnsi"/>
-          <w:sz w:val="20"/>
-          <w:szCs w:val="20"/>
-        </w:rPr>
-        <w:t xml:space="preserve">con cédula de ciudadanía No. – </w:t>
-      </w:r>
-      <w:r>
-        <w:rPr>
-          <w:rFonts w:ascii="Century Gothic" w:hAnsi="Century Gothic" w:cstheme="majorHAnsi"/>
-          <w:sz w:val="20"/>
-          <w:szCs w:val="20"/>
-        </w:rPr>
-        <w:t>{cedula}</w:t>
-      </w:r>
-      <w:r>
-        <w:rPr>
-          <w:rFonts w:ascii="Century Gothic" w:hAnsi="Century Gothic" w:cstheme="majorHAnsi"/>
-          <w:sz w:val="20"/>
-          <w:szCs w:val="20"/>
-        </w:rPr>
-        <w:t>, domiciliad</w:t>
-      </w:r>
-      <w:r>
-        <w:rPr>
-          <w:rFonts w:ascii="Century Gothic" w:hAnsi="Century Gothic" w:cstheme="majorHAnsi"/>
-          <w:sz w:val="20"/>
-          <w:szCs w:val="20"/>
-        </w:rPr>
-        <w:t>o</w:t>
-      </w:r>
-      <w:r>
-        <w:rPr>
-          <w:rFonts w:ascii="Century Gothic" w:hAnsi="Century Gothic" w:cstheme="majorHAnsi"/>
-          <w:sz w:val="20"/>
-          <w:szCs w:val="20"/>
-        </w:rPr>
-        <w:t xml:space="preserve"> en la </w:t>
-      </w:r>
-      <w:r>
-        <w:rPr>
-          <w:rFonts w:ascii="Century Gothic" w:hAnsi="Century Gothic" w:cstheme="majorHAnsi"/>
-          <w:sz w:val="20"/>
-          <w:szCs w:val="20"/>
-        </w:rPr>
-        <w:t xml:space="preserve">  </w:t>
-      </w:r>
-      <w:r>
-        <w:rPr>
-          <w:rFonts w:ascii="Century Gothic" w:hAnsi="Century Gothic" w:cstheme="majorHAnsi"/>
-          <w:sz w:val="20"/>
-          <w:szCs w:val="20"/>
-        </w:rPr>
-        <w:t xml:space="preserve">Ciudad de </w:t>
-      </w:r>
-      <w:r>
-        <w:rPr>
-          <w:rFonts w:ascii="Century Gothic" w:hAnsi="Century Gothic" w:cstheme="majorHAnsi"/>
-          <w:sz w:val="20"/>
-          <w:szCs w:val="20"/>
-        </w:rPr>
-        <w:t>{ciudad}</w:t>
-      </w:r>
-      <w:r>
-        <w:rPr>
-          <w:rFonts w:ascii="Century Gothic" w:hAnsi="Century Gothic" w:cstheme="majorHAnsi"/>
-          <w:sz w:val="20"/>
-          <w:szCs w:val="20"/>
-        </w:rPr>
-        <w:t xml:space="preserve"> </w:t>
-      </w:r>
-      <w:r>
-        <w:rPr>
-          <w:rFonts w:ascii="Century Gothic" w:hAnsi="Century Gothic" w:cstheme="majorHAnsi"/>
-          <w:sz w:val="20"/>
-          <w:szCs w:val="20"/>
-        </w:rPr>
-        <w:t>en la</w:t>
-      </w:r>
-      <w:r>
-        <w:rPr>
-          <w:rFonts w:ascii="Century Gothic" w:hAnsi="Century Gothic" w:cstheme="majorHAnsi"/>
-          <w:sz w:val="20"/>
-          <w:szCs w:val="20"/>
-        </w:rPr>
-        <w:t xml:space="preserve"> {direccion}</w:t>
-      </w:r>
+      </w:pPr>
     </w:p>
     <w:p>
       <w:pPr>
@@ -663,6 +689,7 @@
     </w:p>
     <w:p>
       <w:pPr>
+        <w:pStyle w:val="Prrafodelista"/>
         <w:jc w:val="both"/>
         <w:rPr>
           <w:rFonts w:ascii="Century Gothic" w:hAnsi="Century Gothic" w:cstheme="majorHAnsi"/>
@@ -670,131 +697,108 @@
           <w:szCs w:val="20"/>
         </w:rPr>
       </w:pPr>
-      <w:r>
-        <w:rPr>
-          <w:rStyle w:val="normaltextrun"/>
-          <w:rFonts w:ascii="Century Gothic" w:hAnsi="Century Gothic" w:cstheme="majorHAnsi"/>
-          <w:sz w:val="20"/>
-          <w:szCs w:val="20"/>
-        </w:rPr>
-        <w:t>{/autores}</w:t>
-      </w:r>
     </w:p>
     <w:p>
       <w:pPr>
-        <w:rPr>
-          <w:rFonts w:ascii="Century Gothic" w:hAnsi="Century Gothic" w:cstheme="majorHAnsi"/>
-          <w:sz w:val="20"/>
-          <w:szCs w:val="20"/>
-        </w:rPr>
-      </w:pPr>
-      <w:r>
-        <w:rPr>
-          <w:rFonts w:ascii="Century Gothic" w:hAnsi="Century Gothic" w:cstheme="majorHAnsi"/>
-          <w:sz w:val="20"/>
-          <w:szCs w:val="20"/>
-        </w:rPr>
-        <w:t xml:space="preserve">Dado en la ciudad de Ambato, el </w:t>
-      </w:r>
-      <w:r>
-        <w:rPr>
-          <w:rFonts w:ascii="Century Gothic" w:hAnsi="Century Gothic" w:cstheme="majorHAnsi"/>
-          <w:sz w:val="20"/>
-          <w:szCs w:val="20"/>
-        </w:rPr>
-        <w:t>{fecha.dia}</w:t>
-      </w:r>
-      <w:r>
-        <w:rPr>
-          <w:rFonts w:ascii="Century Gothic" w:hAnsi="Century Gothic" w:cstheme="majorHAnsi"/>
-          <w:sz w:val="20"/>
-          <w:szCs w:val="20"/>
-        </w:rPr>
-        <w:t xml:space="preserve"> de </w:t>
-      </w:r>
-      <w:r>
-        <w:rPr>
-          <w:rFonts w:ascii="Century Gothic" w:hAnsi="Century Gothic" w:cstheme="majorHAnsi"/>
-          <w:sz w:val="20"/>
-          <w:szCs w:val="20"/>
-        </w:rPr>
-        <w:t>{</w:t>
-      </w:r>
-      <w:r>
-        <w:rPr>
-          <w:rFonts w:ascii="Century Gothic" w:hAnsi="Century Gothic" w:cstheme="majorHAnsi"/>
-          <w:sz w:val="20"/>
-          <w:szCs w:val="20"/>
-        </w:rPr>
-        <w:t xml:space="preserve"> </w:t>
-      </w:r>
-      <w:r>
-        <w:rPr>
-          <w:rFonts w:ascii="Century Gothic" w:hAnsi="Century Gothic" w:cstheme="majorHAnsi"/>
-          <w:sz w:val="20"/>
-          <w:szCs w:val="20"/>
-        </w:rPr>
-        <w:t>fecha.mes }</w:t>
-      </w:r>
-      <w:r>
-        <w:rPr>
-          <w:rFonts w:ascii="Century Gothic" w:hAnsi="Century Gothic" w:cstheme="majorHAnsi"/>
-          <w:sz w:val="20"/>
-          <w:szCs w:val="20"/>
-        </w:rPr>
-        <w:t xml:space="preserve">de </w:t>
-      </w:r>
-      <w:r>
-        <w:rPr>
-          <w:rFonts w:ascii="Century Gothic" w:hAnsi="Century Gothic" w:cstheme="majorHAnsi"/>
-          <w:sz w:val="20"/>
-          <w:szCs w:val="20"/>
-        </w:rPr>
-        <w:t>{fecha.anio}</w:t>
+        <w:jc w:val="both"/>
+        <w:rPr>
+          <w:rFonts w:ascii="Century Gothic" w:hAnsi="Century Gothic" w:cstheme="majorHAnsi"/>
+          <w:sz w:val="20"/>
+          <w:szCs w:val="20"/>
+        </w:rPr>
+      </w:pPr>
+      <w:r>
+        <w:rPr>
+          <w:rStyle w:val="normaltextrun"/>
+          <w:rFonts w:ascii="Century Gothic" w:hAnsi="Century Gothic" w:cstheme="majorHAnsi"/>
+          <w:sz w:val="20"/>
+          <w:szCs w:val="20"/>
+        </w:rPr>
+        <w:t>{/autores}</w:t>
       </w:r>
     </w:p>
     <w:p>
       <w:pPr>
-        <w:jc w:val="both"/>
-        <w:rPr>
-          <w:rFonts w:ascii="Century Gothic" w:hAnsi="Century Gothic"/>
-          <w:sz w:val="20"/>
-          <w:szCs w:val="20"/>
-        </w:rPr>
-      </w:pPr>
-      <w:r>
-        <w:rPr>
-          <w:rFonts w:ascii="Century Gothic" w:hAnsi="Century Gothic" w:cstheme="majorHAnsi"/>
-          <w:sz w:val="20"/>
-          <w:szCs w:val="20"/>
-        </w:rPr>
-        <w:t>{#autores</w:t>
-      </w:r>
-      <w:r>
-        <w:rPr>
-          <w:rFonts w:ascii="Century Gothic" w:hAnsi="Century Gothic" w:cstheme="majorHAnsi"/>
-          <w:sz w:val="20"/>
-          <w:szCs w:val="20"/>
-        </w:rPr>
-        <w:t>_firma</w:t>
-      </w:r>
-      <w:r>
-        <w:rPr>
-          <w:rFonts w:ascii="Century Gothic" w:hAnsi="Century Gothic" w:cstheme="majorHAnsi"/>
-          <w:sz w:val="20"/>
-          <w:szCs w:val="20"/>
-        </w:rPr>
-        <w:t>}</w:t>
+        <w:rPr>
+          <w:rFonts w:ascii="Century Gothic" w:hAnsi="Century Gothic" w:cstheme="majorHAnsi"/>
+          <w:sz w:val="20"/>
+          <w:szCs w:val="20"/>
+        </w:rPr>
+      </w:pPr>
+      <w:r>
+        <w:rPr>
+          <w:rFonts w:ascii="Century Gothic" w:hAnsi="Century Gothic" w:cstheme="majorHAnsi"/>
+          <w:sz w:val="20"/>
+          <w:szCs w:val="20"/>
+        </w:rPr>
+        <w:t xml:space="preserve">Dado en la ciudad de Ambato, el </w:t>
+      </w:r>
+      <w:r>
+        <w:rPr>
+          <w:rFonts w:ascii="Century Gothic" w:hAnsi="Century Gothic" w:cstheme="majorHAnsi"/>
+          <w:sz w:val="20"/>
+          <w:szCs w:val="20"/>
+        </w:rPr>
+        <w:t>{fecha.dia}</w:t>
+      </w:r>
+      <w:r>
+        <w:rPr>
+          <w:rFonts w:ascii="Century Gothic" w:hAnsi="Century Gothic" w:cstheme="majorHAnsi"/>
+          <w:sz w:val="20"/>
+          <w:szCs w:val="20"/>
+        </w:rPr>
+        <w:t xml:space="preserve"> de </w:t>
+      </w:r>
+      <w:r>
+        <w:rPr>
+          <w:rFonts w:ascii="Century Gothic" w:hAnsi="Century Gothic" w:cstheme="majorHAnsi"/>
+          <w:sz w:val="20"/>
+          <w:szCs w:val="20"/>
+        </w:rPr>
+        <w:t>{fecha.mes}</w:t>
+      </w:r>
+      <w:r>
+        <w:rPr>
+          <w:rFonts w:ascii="Century Gothic" w:hAnsi="Century Gothic" w:cstheme="majorHAnsi"/>
+          <w:sz w:val="20"/>
+          <w:szCs w:val="20"/>
+        </w:rPr>
+        <w:t xml:space="preserve"> </w:t>
+      </w:r>
+      <w:r>
+        <w:rPr>
+          <w:rFonts w:ascii="Century Gothic" w:hAnsi="Century Gothic" w:cstheme="majorHAnsi"/>
+          <w:sz w:val="20"/>
+          <w:szCs w:val="20"/>
+        </w:rPr>
+        <w:t xml:space="preserve">de </w:t>
+      </w:r>
+      <w:r>
+        <w:rPr>
+          <w:rFonts w:ascii="Century Gothic" w:hAnsi="Century Gothic" w:cstheme="majorHAnsi"/>
+          <w:sz w:val="20"/>
+          <w:szCs w:val="20"/>
+        </w:rPr>
+        <w:t>{fecha.anio}</w:t>
       </w:r>
     </w:p>
     <w:p>
       <w:pPr>
-        <w:rPr>
-          <w:rFonts w:ascii="Century Gothic" w:hAnsi="Century Gothic" w:cstheme="majorHAnsi"/>
-          <w:sz w:val="20"/>
-          <w:szCs w:val="20"/>
-        </w:rPr>
-      </w:pPr>
+        <w:jc w:val="both"/>
+        <w:rPr>
+          <w:rFonts w:ascii="Century Gothic" w:hAnsi="Century Gothic"/>
+          <w:sz w:val="20"/>
+          <w:szCs w:val="20"/>
+        </w:rPr>
+      </w:pPr>
+      <w:r>
+        <w:rPr>
+          <w:rFonts w:ascii="Century Gothic" w:hAnsi="Century Gothic" w:cstheme="majorHAnsi"/>
+          <w:sz w:val="20"/>
+          <w:szCs w:val="20"/>
+        </w:rPr>
+        <w:t>{#autores}</w:t>
+      </w:r>
     </w:p>
     <w:p>
       <w:pPr>
@@ -808,7 +812,8 @@
     <w:tbl>
       <w:tblPr>
         <w:tblStyle w:val="Tablaconcuadrcula"/>
-        <w:tblW w:w="9572" w:type="dxa"/>
+        <w:tblpPr w:leftFromText="180" w:rightFromText="180" w:vertAnchor="text" w:horzAnchor="page" w:tblpX="4081" w:tblpY="254"/>
+        <w:tblW w:w="4572" w:type="dxa"/>
         <w:tblBorders>
           <w:top w:val="none" w:sz="0" w:space="0" w:color="auto"/>
           <w:left w:val="none" w:sz="0" w:space="0" w:color="auto"/>
@@ -821,7 +826,6 @@
       </w:tblPr>
       <w:tblGrid>
         <w:gridCol w:w="4572"/>
-        <w:gridCol w:w="5000"/>
       </w:tblGrid>
       <w:tr>
         <w:trPr>
@@ -834,7 +838,7 @@
           <w:p>
             <w:pPr>
               <w:spacing w:after="0"/>
-              <w:jc w:val="both"/>
+              <w:jc w:val="center"/>
               <w:rPr>
                 <w:rFonts w:ascii="Century Gothic" w:hAnsi="Century Gothic" w:cstheme="majorHAnsi"/>
                 <w:sz w:val="20"/>
@@ -855,6 +859,7 @@
           <w:p>
             <w:pPr>
               <w:spacing w:after="0"/>
+              <w:jc w:val="center"/>
               <w:rPr>
                 <w:rFonts w:ascii="Century Gothic" w:hAnsi="Century Gothic" w:cstheme="majorHAnsi"/>
                 <w:sz w:val="20"/>
@@ -875,20 +880,13 @@
                 <w:sz w:val="20"/>
                 <w:szCs w:val="20"/>
               </w:rPr>
-              <w:t xml:space="preserve"> {nombre1}</w:t>
-            </w:r>
-            <w:r>
-              <w:rPr>
-                <w:rFonts w:ascii="Century Gothic" w:hAnsi="Century Gothic" w:cstheme="majorHAnsi"/>
-                <w:sz w:val="20"/>
-                <w:szCs w:val="20"/>
-              </w:rPr>
-              <w:tab/>
+              <w:t xml:space="preserve"> {nombre}</w:t>
             </w:r>
           </w:p>
           <w:p>
             <w:pPr>
               <w:spacing w:after="0"/>
+              <w:jc w:val="center"/>
               <w:rPr>
                 <w:rFonts w:ascii="Century Gothic" w:hAnsi="Century Gothic" w:cstheme="majorHAnsi"/>
                 <w:sz w:val="20"/>
@@ -909,112 +907,70 @@
                 <w:sz w:val="20"/>
                 <w:szCs w:val="20"/>
               </w:rPr>
-              <w:t>{cedula1}</w:t>
+              <w:t>{cedula}</w:t>
             </w:r>
           </w:p>
         </w:tc>
-        <w:tc>
-          <w:tcPr>
-            <w:tcW w:w="5000" w:type="dxa"/>
-          </w:tcPr>
-          <w:p>
-            <w:pPr>
-              <w:spacing w:after="0"/>
-              <w:jc w:val="both"/>
-              <w:rPr>
-                <w:rFonts w:ascii="Century Gothic" w:hAnsi="Century Gothic" w:cstheme="majorHAnsi"/>
-                <w:sz w:val="20"/>
-                <w:szCs w:val="20"/>
-              </w:rPr>
-            </w:pPr>
-            <w:r>
-              <w:rPr>
-                <w:rFonts w:ascii="Century Gothic" w:hAnsi="Century Gothic" w:cstheme="majorHAnsi"/>
-                <w:noProof/>
-                <w:sz w:val="20"/>
-                <w:szCs w:val="20"/>
-              </w:rPr>
-              <w:t>-----------------------------------------------------</w:t>
-            </w:r>
-          </w:p>
-          <w:p>
-            <w:pPr>
-              <w:spacing w:after="0"/>
-              <w:rPr>
-                <w:rFonts w:ascii="Century Gothic" w:hAnsi="Century Gothic" w:cstheme="majorHAnsi"/>
-                <w:sz w:val="20"/>
-                <w:szCs w:val="20"/>
-              </w:rPr>
-            </w:pPr>
-            <w:r>
-              <w:rPr>
-                <w:rFonts w:ascii="Century Gothic" w:hAnsi="Century Gothic" w:cstheme="majorHAnsi"/>
-                <w:sz w:val="20"/>
-                <w:szCs w:val="20"/>
-              </w:rPr>
-              <w:t>Nombre:</w:t>
-            </w:r>
-            <w:r>
-              <w:rPr>
-                <w:rFonts w:ascii="Century Gothic" w:hAnsi="Century Gothic" w:cstheme="majorHAnsi"/>
-                <w:sz w:val="20"/>
-                <w:szCs w:val="20"/>
-              </w:rPr>
-              <w:t xml:space="preserve"> {nombre2}</w:t>
-            </w:r>
-            <w:r>
-              <w:rPr>
-                <w:rFonts w:ascii="Century Gothic" w:hAnsi="Century Gothic" w:cstheme="majorHAnsi"/>
-                <w:sz w:val="20"/>
-                <w:szCs w:val="20"/>
-              </w:rPr>
-              <w:tab/>
-            </w:r>
-          </w:p>
-          <w:p>
-            <w:pPr>
-              <w:spacing w:after="0"/>
-              <w:rPr>
-                <w:rFonts w:ascii="Century Gothic" w:hAnsi="Century Gothic" w:cstheme="majorHAnsi"/>
-                <w:sz w:val="20"/>
-                <w:szCs w:val="20"/>
-              </w:rPr>
-            </w:pPr>
-            <w:r>
-              <w:rPr>
-                <w:rFonts w:ascii="Century Gothic" w:hAnsi="Century Gothic" w:cstheme="majorHAnsi"/>
-                <w:sz w:val="20"/>
-                <w:szCs w:val="20"/>
-              </w:rPr>
-              <w:t xml:space="preserve">C.C. </w:t>
-            </w:r>
-            <w:r>
-              <w:rPr>
-                <w:rFonts w:ascii="Century Gothic" w:hAnsi="Century Gothic" w:cstheme="majorHAnsi"/>
-                <w:sz w:val="20"/>
-                <w:szCs w:val="20"/>
-              </w:rPr>
-              <w:t>{cedula2}</w:t>
-            </w:r>
-          </w:p>
-          <w:p>
-            <w:pPr>
-              <w:spacing w:after="0"/>
-              <w:rPr>
-                <w:rFonts w:ascii="Century Gothic" w:hAnsi="Century Gothic" w:cstheme="majorHAnsi"/>
-                <w:sz w:val="20"/>
-                <w:szCs w:val="20"/>
-              </w:rPr>
-            </w:pPr>
-          </w:p>
-        </w:tc>
       </w:tr>
+      <w:bookmarkEnd w:id="0"/>
     </w:tbl>
-    <w:bookmarkEnd w:id="0"/>
     <w:p>
       <w:pPr>
+        <w:tabs>
+          <w:tab w:val="left" w:pos="4824"/>
+        </w:tabs>
+        <w:rPr>
+          <w:rFonts w:ascii="Century Gothic" w:hAnsi="Century Gothic" w:cstheme="majorHAnsi"/>
+          <w:sz w:val="20"/>
+          <w:szCs w:val="20"/>
+        </w:rPr>
+      </w:pPr>
+    </w:p>
+    <w:p>
+      <w:pPr>
+        <w:tabs>
+          <w:tab w:val="left" w:pos="4944"/>
+        </w:tabs>
         <w:jc w:val="both"/>
         <w:rPr>
+          <w:rFonts w:ascii="Century Gothic" w:hAnsi="Century Gothic" w:cstheme="majorHAnsi"/>
+          <w:sz w:val="20"/>
+          <w:szCs w:val="20"/>
+        </w:rPr>
+      </w:pPr>
+      <w:r>
+        <w:rPr>
+          <w:rFonts w:ascii="Century Gothic" w:hAnsi="Century Gothic" w:cstheme="majorHAnsi"/>
+          <w:sz w:val="20"/>
+          <w:szCs w:val="20"/>
+        </w:rPr>
+        <w:tab/>
+      </w:r>
+    </w:p>
+    <w:p>
+      <w:pPr>
+        <w:jc w:val="both"/>
+        <w:rPr>
+          <w:rFonts w:ascii="Century Gothic" w:hAnsi="Century Gothic" w:cstheme="majorHAnsi"/>
+          <w:sz w:val="20"/>
+          <w:szCs w:val="20"/>
+        </w:rPr>
+      </w:pPr>
+    </w:p>
+    <w:p>
+      <w:pPr>
+        <w:jc w:val="both"/>
+        <w:rPr>
+          <w:rFonts w:ascii="Century Gothic" w:hAnsi="Century Gothic" w:cstheme="majorHAnsi"/>
+          <w:sz w:val="20"/>
+          <w:szCs w:val="20"/>
+        </w:rPr>
+      </w:pPr>
+    </w:p>
+    <w:p>
+      <w:pPr>
+        <w:jc w:val="both"/>
+        <w:rPr>
           <w:rFonts w:ascii="Century Gothic" w:hAnsi="Century Gothic"/>
           <w:sz w:val="20"/>
           <w:szCs w:val="20"/>
@@ -1042,23 +998,7 @@
           <w:sz w:val="20"/>
           <w:szCs w:val="20"/>
         </w:rPr>
-        <w:t>autores</w:t>
-      </w:r>
-      <w:r>
-        <w:rPr>
-          <w:rFonts w:ascii="Century Gothic" w:hAnsi="Century Gothic" w:cstheme="majorHAnsi"/>
-          <w:sz w:val="20"/>
-          <w:szCs w:val="20"/>
-        </w:rPr>
-        <w:t>_firma</w:t>
-      </w:r>
-      <w:r>
-        <w:rPr>
-          <w:rFonts w:ascii="Century Gothic" w:hAnsi="Century Gothic" w:cstheme="majorHAnsi"/>
-          <w:sz w:val="20"/>
-          <w:szCs w:val="20"/>
-        </w:rPr>
-        <w:t>}</w:t>
+        <w:t>autores}</w:t>
       </w:r>
     </w:p>
     <w:p>

</xml_diff>